<commit_message>
Added presentation (and graphics) and initial paper. Need to finish paper
</commit_message>
<xml_diff>
--- a/Thesis - Paper.docx
+++ b/Thesis - Paper.docx
@@ -485,6 +485,36 @@
         <w:pStyle w:val="Heading1"/>
       </w:pPr>
       <w:r>
+        <w:t>Machine Learning</w:t>
+      </w:r>
+    </w:p>
+    <w:p>
+      <w:pPr>
+        <w:ind w:firstLine="36pt"/>
+        <w:jc w:val="both"/>
+      </w:pPr>
+      <w:r>
+        <w:t>Machine Learning techniques attempt to mimic human thought and make complex decisions on input using advanced statistics. There are many models that handle different forms of input and use different statistical models to predict the desired type of outcomes. In this case, Logistic Regression was used to predict outcomes due to the data input – Boolean values (true/false). Logistic Regression works by ***. The data that was used for the training data consisted of yes/no values for various attributes and predicted whether or not the input data warranted a decision of denied or rejected.</w:t>
+      </w:r>
+    </w:p>
+    <w:p>
+      <w:pPr>
+        <w:ind w:firstLine="36pt"/>
+        <w:jc w:val="both"/>
+      </w:pPr>
+      <w:r>
+        <w:t>There are also many different ways to calculate the accuracy of the model in terms of fit and how well the model has correctly predicted the value.</w:t>
+      </w:r>
+      <w:r>
+        <w:t xml:space="preserve"> In this case only the accuracy score was done in which the original outcomes were compared to the predicted outcomes.</w:t>
+      </w:r>
+    </w:p>
+    <w:p>
+      <w:pPr>
+        <w:pStyle w:val="Heading1"/>
+      </w:pPr>
+      <w:r>
+        <w:lastRenderedPageBreak/>
         <w:t>Tools</w:t>
       </w:r>
     </w:p>
@@ -537,7 +567,6 @@
         <w:pStyle w:val="Heading2"/>
       </w:pPr>
       <w:r>
-        <w:lastRenderedPageBreak/>
         <w:t>Scikit-Learn</w:t>
       </w:r>
     </w:p>
@@ -860,6 +889,7 @@
         <w:pStyle w:val="Heading2"/>
       </w:pPr>
       <w:r>
+        <w:lastRenderedPageBreak/>
         <w:t>Outcomes and Analysis</w:t>
       </w:r>
     </w:p>
@@ -885,12 +915,48 @@
         <w:t>Future Work</w:t>
       </w:r>
     </w:p>
-    <w:p/>
+    <w:p>
+      <w:pPr>
+        <w:ind w:firstLine="36pt"/>
+        <w:jc w:val="both"/>
+      </w:pPr>
+      <w:r>
+        <w:t xml:space="preserve">The models used were limited to the type of input data available. In this case, only Logistic Regression was used on a subset of input fields. Logistic Regression model does not handle text input, and since many of the other fields are not just yes/no values, branching out into more powerful models that handle more robust input is top priority on the list of things to continue to research. </w:t>
+      </w:r>
+    </w:p>
+    <w:p>
+      <w:pPr>
+        <w:ind w:firstLine="36pt"/>
+        <w:jc w:val="both"/>
+      </w:pPr>
+      <w:r>
+        <w:t xml:space="preserve">Another aspect of future work is adding the most current years of data to the dataset. The current data only has information up through 2016 – adding the data from years 2017 and 2018 </w:t>
+      </w:r>
+      <w:r>
+        <w:t xml:space="preserve">enhances the data points in </w:t>
+      </w:r>
+      <w:r>
+        <w:t>the training data and heightens the chances for a more successful model prediction.</w:t>
+      </w:r>
+    </w:p>
     <w:p>
       <w:pPr>
         <w:pStyle w:val="Heading5"/>
       </w:pPr>
       <w:r>
+        <w:t>Acknowledgments</w:t>
+      </w:r>
+    </w:p>
+    <w:p>
+      <w:pPr>
+        <w:jc w:val="both"/>
+      </w:pPr>
+    </w:p>
+    <w:p>
+      <w:pPr>
+        <w:pStyle w:val="Heading5"/>
+      </w:pPr>
+      <w:r>
         <w:t>References</w:t>
       </w:r>
     </w:p>
@@ -919,7 +985,6 @@
         <w:pStyle w:val="BodyText"/>
       </w:pPr>
       <w:r>
-        <w:lastRenderedPageBreak/>
         <w:t>Number footnotes separately in superscripts. Place the actual footnote at the bottom of the column in which it was cited. Do not put footnotes in the</w:t>
       </w:r>
       <w:r>
@@ -3593,7 +3658,7 @@
 </file>
 
 <file path=customXml/itemProps1.xml><?xml version="1.0" encoding="utf-8"?>
-<ds:datastoreItem xmlns:ds="http://purl.oclc.org/ooxml/officeDocument/customXml" ds:itemID="{A5CEAEFE-577A-4E75-AC4E-97FCE83E4020}">
+<ds:datastoreItem xmlns:ds="http://purl.oclc.org/ooxml/officeDocument/customXml" ds:itemID="{2A7D168C-789A-4E69-BA6D-ED9D4DF784E8}">
   <ds:schemaRefs>
     <ds:schemaRef ds:uri="http://schemas.openxmlformats.org/officeDocument/2006/bibliography"/>
   </ds:schemaRefs>

</xml_diff>

<commit_message>
Added f1 scores to notebooks and added more information to paper.
</commit_message>
<xml_diff>
--- a/Thesis - Paper.docx
+++ b/Thesis - Paper.docx
@@ -334,7 +334,13 @@
         <w:t>Keywords—</w:t>
       </w:r>
       <w:r>
-        <w:t>machine learning, predict, model, adjudicative guidelines, scikit-learn, Jupyter Notebooks</w:t>
+        <w:t xml:space="preserve">machine learning, </w:t>
+      </w:r>
+      <w:r>
+        <w:t xml:space="preserve">fit, </w:t>
+      </w:r>
+      <w:r>
+        <w:t>predict, model, adjudicative guidelines, scikit-learn, Jupyter Notebooks</w:t>
       </w:r>
     </w:p>
     <w:p>
@@ -397,7 +403,7 @@
         <w:pStyle w:val="Heading1"/>
       </w:pPr>
       <w:r>
-        <w:t>Adjudicative Appeals</w:t>
+        <w:t>Security Clearance Process</w:t>
       </w:r>
     </w:p>
     <w:p>
@@ -419,13 +425,7 @@
         <w:t xml:space="preserve"> file and download the file </w:t>
       </w:r>
       <w:r>
-        <w:t>“</w:t>
-      </w:r>
-      <w:r>
-        <w:t>MSW_A4_format</w:t>
-      </w:r>
-      <w:r>
-        <w:t>”.</w:t>
+        <w:t>“MSW_A4_format”.</w:t>
       </w:r>
     </w:p>
     <w:p>
@@ -485,6 +485,98 @@
         <w:pStyle w:val="Heading1"/>
       </w:pPr>
       <w:r>
+        <w:t>Adjudicative Appeals</w:t>
+      </w:r>
+      <w:r>
+        <w:t xml:space="preserve"> Process</w:t>
+      </w:r>
+    </w:p>
+    <w:p>
+      <w:pPr>
+        <w:pStyle w:val="Heading2"/>
+      </w:pPr>
+      <w:r>
+        <w:t>Guidelines</w:t>
+      </w:r>
+    </w:p>
+    <w:p>
+      <w:pPr>
+        <w:pStyle w:val="BodyText"/>
+      </w:pPr>
+      <w:r>
+        <w:t>First, confirm that you have the correct template for your paper size. This template has been tailored for output on the US-letter paper size. If you are using A4-sized paper, please close this</w:t>
+      </w:r>
+      <w:r>
+        <w:t xml:space="preserve"> file and download the file </w:t>
+      </w:r>
+      <w:r>
+        <w:t>“</w:t>
+      </w:r>
+      <w:r>
+        <w:t>MSW_A4_format</w:t>
+      </w:r>
+      <w:r>
+        <w:t>”.</w:t>
+      </w:r>
+    </w:p>
+    <w:p>
+      <w:pPr>
+        <w:pStyle w:val="BodyText"/>
+      </w:pPr>
+    </w:p>
+    <w:p>
+      <w:pPr>
+        <w:pStyle w:val="Heading2"/>
+      </w:pPr>
+      <w:r>
+        <w:t>Current Process</w:t>
+      </w:r>
+    </w:p>
+    <w:p>
+      <w:pPr>
+        <w:pStyle w:val="sponsors"/>
+        <w:framePr w:wrap="auto" w:vAnchor="page" w:hAnchor="page" w:x="43.40pt" w:y="720.05pt"/>
+        <w:ind w:firstLine="14.45pt"/>
+      </w:pPr>
+      <w:r>
+        <w:t>Identif</w:t>
+      </w:r>
+      <w:r>
+        <w:t xml:space="preserve">y applicable </w:t>
+      </w:r>
+      <w:r>
+        <w:t>funding agency</w:t>
+      </w:r>
+      <w:r>
+        <w:t xml:space="preserve"> here. </w:t>
+      </w:r>
+      <w:r>
+        <w:rPr>
+          <w:iCs/>
+        </w:rPr>
+        <w:t>If none, delete this text box</w:t>
+      </w:r>
+      <w:r>
+        <w:rPr>
+          <w:iCs/>
+        </w:rPr>
+        <w:t>.</w:t>
+      </w:r>
+    </w:p>
+    <w:p>
+      <w:pPr>
+        <w:pStyle w:val="BodyText"/>
+      </w:pPr>
+      <w:r>
+        <w:t>The template is used to format your paper and style the text. All margins, column widths, line spaces, and text fonts are prescribed; please do not alter them. You may note peculiarities. For example, the head margin in this template measures proportionately more than is customary. This measurement and others are deliberate, using specifications that anticipate your paper as one part of the entire proceedings, and not as an independent document. Please do not revise any of the current designations.</w:t>
+      </w:r>
+    </w:p>
+    <w:p>
+      <w:pPr>
+        <w:pStyle w:val="Heading1"/>
+      </w:pPr>
+      <w:r>
+        <w:lastRenderedPageBreak/>
         <w:t>Machine Learning</w:t>
       </w:r>
     </w:p>
@@ -494,7 +586,19 @@
         <w:jc w:val="both"/>
       </w:pPr>
       <w:r>
-        <w:t>Machine Learning techniques attempt to mimic human thought and make complex decisions on input using advanced statistics. There are many models that handle different forms of input and use different statistical models to predict the desired type of outcomes. In this case, Logistic Regression was used to predict outcomes due to the data input – Boolean values (true/false). Logistic Regression works by ***. The data that was used for the training data consisted of yes/no values for various attributes and predicted whether or not the input data warranted a decision of denied or rejected.</w:t>
+        <w:t xml:space="preserve">Machine Learning techniques attempt to mimic human thought and make complex decisions on input using advanced statistics. There are many models that handle different forms of input and use different statistical models to predict the desired type of outcomes. In this case, Logistic Regression was used to predict outcomes due to the data input – Boolean values (true/false). </w:t>
+      </w:r>
+      <w:r>
+        <w:t>Logistic Regression works by taking training data and training a classifier, creating a model from the training data, and applying that model on test data, and calculating the accuracy of the predictions against the actual values</w:t>
+      </w:r>
+      <w:r>
+        <w:t xml:space="preserve">. The data that was used for the training data </w:t>
+      </w:r>
+      <w:r>
+        <w:t xml:space="preserve">for this research </w:t>
+      </w:r>
+      <w:r>
+        <w:t>consisted of yes/no values for various attributes and predicted whether or not the input data warranted a decision of denied or rejected.</w:t>
       </w:r>
     </w:p>
     <w:p>
@@ -514,7 +618,6 @@
         <w:pStyle w:val="Heading1"/>
       </w:pPr>
       <w:r>
-        <w:lastRenderedPageBreak/>
         <w:t>Tools</w:t>
       </w:r>
     </w:p>
@@ -647,199 +750,79 @@
     </w:p>
     <w:p>
       <w:pPr>
-        <w:pStyle w:val="BodyText"/>
-      </w:pPr>
-      <w:r>
-        <w:rPr>
-          <w:b/>
-        </w:rPr>
-        <w:t xml:space="preserve">The template is </w:t>
-      </w:r>
-      <w:r>
-        <w:rPr>
-          <w:b/>
-        </w:rPr>
-        <w:t>designed</w:t>
-      </w:r>
-      <w:r>
-        <w:rPr>
-          <w:b/>
-          <w:lang w:val="en-US"/>
-        </w:rPr>
-        <w:t xml:space="preserve"> for,</w:t>
-      </w:r>
-      <w:r>
-        <w:rPr>
-          <w:b/>
-        </w:rPr>
-        <w:t xml:space="preserve"> but not limited to</w:t>
-      </w:r>
-      <w:r>
-        <w:rPr>
-          <w:b/>
-          <w:lang w:val="en-US"/>
-        </w:rPr>
-        <w:t>,</w:t>
-      </w:r>
-      <w:r>
-        <w:rPr>
-          <w:b/>
-          <w:lang w:val="en-US"/>
-        </w:rPr>
-        <w:t xml:space="preserve"> </w:t>
-      </w:r>
-      <w:r>
-        <w:rPr>
-          <w:b/>
-          <w:lang w:val="en-US"/>
-        </w:rPr>
-        <w:t>six</w:t>
-      </w:r>
-      <w:r>
-        <w:rPr>
-          <w:b/>
-          <w:lang w:val="en-US"/>
-        </w:rPr>
-        <w:t xml:space="preserve"> authors.</w:t>
-      </w:r>
-      <w:r>
-        <w:rPr>
-          <w:lang w:val="en-US"/>
-        </w:rPr>
-        <w:t xml:space="preserve"> </w:t>
-      </w:r>
-      <w:r>
-        <w:rPr>
-          <w:lang w:val="en-US"/>
-        </w:rPr>
-        <w:t xml:space="preserve">A minimum of one author is required for all conference articles. </w:t>
-      </w:r>
-      <w:r>
-        <w:t>Author names should be listed starting from left to right and then moving down to the next line. This is the author sequence that will be used in future citations and by indexing services.</w:t>
-      </w:r>
-      <w:r>
-        <w:t xml:space="preserve"> </w:t>
-      </w:r>
-      <w:r>
-        <w:t>Names should not be listed in columns nor group by affiliation.</w:t>
-      </w:r>
-      <w:r>
-        <w:rPr>
-          <w:lang w:val="en-US"/>
-        </w:rPr>
-        <w:t xml:space="preserve"> </w:t>
-      </w:r>
-      <w:r>
-        <w:t>Please keep your affiliations as succinct as possible (for example, do not differentiate among departments of the same organization).</w:t>
-      </w:r>
-    </w:p>
-    <w:p>
-      <w:pPr>
-        <w:pStyle w:val="Heading3"/>
-      </w:pPr>
-      <w:r>
-        <w:t xml:space="preserve">For papers with more than six authors: </w:t>
-      </w:r>
-      <w:r>
+        <w:pStyle w:val="Heading4"/>
+        <w:numPr>
+          <w:ilvl w:val="0"/>
+          <w:numId w:val="0"/>
+        </w:numPr>
+        <w:tabs>
+          <w:tab w:val="clear" w:pos="36pt"/>
+          <w:tab w:val="start" w:pos="18pt"/>
+        </w:tabs>
         <w:rPr>
           <w:i w:val="0"/>
         </w:rPr>
-        <w:t>Add author names horizontally, moving to a third row if needed for more than 8 authors.</w:t>
-      </w:r>
-    </w:p>
-    <w:p>
-      <w:pPr>
-        <w:pStyle w:val="Heading3"/>
-      </w:pPr>
-      <w:r>
-        <w:t xml:space="preserve">For </w:t>
-      </w:r>
-      <w:r>
-        <w:t xml:space="preserve">papers with less than </w:t>
-      </w:r>
-      <w:r>
-        <w:t>six</w:t>
-      </w:r>
-      <w:r>
-        <w:t xml:space="preserve"> authors</w:t>
-      </w:r>
-      <w:r>
-        <w:t xml:space="preserve">: </w:t>
-      </w:r>
+      </w:pPr>
       <w:r>
         <w:rPr>
           <w:i w:val="0"/>
         </w:rPr>
-        <w:t>To change the default, adjust the template as follows.</w:t>
-      </w:r>
-    </w:p>
-    <w:p>
-      <w:pPr>
-        <w:pStyle w:val="Heading4"/>
-      </w:pPr>
-      <w:r>
-        <w:t>Selection</w:t>
-      </w:r>
-      <w:r>
-        <w:t xml:space="preserve">: </w:t>
-      </w:r>
-      <w:r>
-        <w:rPr>
-          <w:i w:val="0"/>
-        </w:rPr>
-        <w:t>Highlight all author and affiliation lines.</w:t>
-      </w:r>
-    </w:p>
-    <w:p>
-      <w:pPr>
-        <w:pStyle w:val="Heading4"/>
-      </w:pPr>
-      <w:r>
-        <w:t>Change number of columns:</w:t>
-      </w:r>
-      <w:r>
-        <w:t xml:space="preserve"> </w:t>
-      </w:r>
-      <w:r>
-        <w:rPr>
-          <w:i w:val="0"/>
-        </w:rPr>
-        <w:t xml:space="preserve">Select the Columns icon from the MS Word Standard toolbar and then select </w:t>
-      </w:r>
-      <w:r>
-        <w:rPr>
-          <w:i w:val="0"/>
-        </w:rPr>
-        <w:t>the correct number of columns</w:t>
-      </w:r>
-      <w:r>
-        <w:rPr>
-          <w:i w:val="0"/>
-        </w:rPr>
-        <w:t xml:space="preserve"> from the selection palette.</w:t>
-      </w:r>
-    </w:p>
-    <w:p>
-      <w:pPr>
-        <w:pStyle w:val="Heading4"/>
-        <w:rPr>
-          <w:i w:val="0"/>
-        </w:rPr>
-      </w:pPr>
-      <w:r>
-        <w:t xml:space="preserve">Deletion: </w:t>
-      </w:r>
-      <w:r>
-        <w:rPr>
-          <w:i w:val="0"/>
-        </w:rPr>
-        <w:t xml:space="preserve">Delete the author and affiliation lines for the </w:t>
-      </w:r>
-      <w:r>
-        <w:rPr>
-          <w:i w:val="0"/>
-        </w:rPr>
-        <w:t>extra authors.</w:t>
+        <w:tab/>
+        <w:t>The scope of this project was focused on 5 of the 13 adjudicative guidelines. The guidelines that were used in this research were:</w:t>
+      </w:r>
+    </w:p>
+    <w:p>
+      <w:pPr>
+        <w:jc w:val="start"/>
+      </w:pPr>
+      <w:r>
+        <w:tab/>
+        <w:t>D: Sexual Behavior</w:t>
+      </w:r>
+    </w:p>
+    <w:p>
+      <w:pPr>
+        <w:jc w:val="start"/>
+      </w:pPr>
+      <w:r>
+        <w:tab/>
+        <w:t>E: Personal Conduct</w:t>
+      </w:r>
+    </w:p>
+    <w:p>
+      <w:pPr>
+        <w:jc w:val="start"/>
+      </w:pPr>
+      <w:r>
+        <w:tab/>
+        <w:t>F: Financial Considerations</w:t>
+      </w:r>
+    </w:p>
+    <w:p>
+      <w:pPr>
+        <w:jc w:val="start"/>
+      </w:pPr>
+      <w:r>
+        <w:tab/>
+        <w:t>G: Alcohol Consumption</w:t>
+      </w:r>
+    </w:p>
+    <w:p>
+      <w:pPr>
+        <w:jc w:val="start"/>
+      </w:pPr>
+      <w:r>
+        <w:tab/>
+        <w:t>H: Drug Involvement</w:t>
+      </w:r>
+    </w:p>
+    <w:p>
+      <w:pPr>
+        <w:ind w:firstLine="18pt"/>
+        <w:jc w:val="both"/>
+      </w:pPr>
+      <w:r>
+        <w:t>These guidelines were researched based on the data collected and coded and compared to the decision that was reached after the appeal process was completed (Accepted/Denied).</w:t>
       </w:r>
     </w:p>
     <w:p>
@@ -863,25 +846,172 @@
     <w:p>
       <w:pPr>
         <w:pStyle w:val="BodyText"/>
-      </w:pPr>
-      <w:r>
-        <w:t>Headings, or heads, are organizational devices that guide the reader through your paper. There are two types: component heads and text heads.</w:t>
-      </w:r>
-    </w:p>
-    <w:p>
-      <w:pPr>
-        <w:pStyle w:val="BodyText"/>
-      </w:pPr>
-      <w:r>
-        <w:t>Component heads identify the different components of your paper and are not topically subordinate to each other. Examples include Acknowledgments and References and, for these, the correct style to use is “Heading 5”. Use “figure caption” for your Figure captions, and “table head” for your table title. Run-in heads, such as “Abstract”, will require you to apply a style (in this case, italic) in addition to the style provided by the drop down menu to differentiate the head from the text.</w:t>
-      </w:r>
-    </w:p>
-    <w:p>
-      <w:pPr>
-        <w:pStyle w:val="BodyText"/>
-      </w:pPr>
-      <w:r>
-        <w:t>Text heads organize the topics on a relational, hierarchical basis. For example, the paper title is the primary text head because all subsequent material relates and elaborates on this one topic. If there are two or more sub-topics, the next level head (uppercase Roman numerals) should be used and, conversely, if there are not at least two sub-topics, then no subheads should be introduced. Styles named “Heading 1”, “Heading 2”, “Heading 3”, and “Heading 4” are prescribed.</w:t>
+        <w:rPr>
+          <w:lang w:val="en-US"/>
+        </w:rPr>
+      </w:pPr>
+      <w:r>
+        <w:rPr>
+          <w:lang w:val="en-US"/>
+        </w:rPr>
+        <w:t>For these guidelines, sci-kit learn’s Logistic Regression model was used. The 3 particular functions that were used were fit, predict, and accuracy.</w:t>
+      </w:r>
+    </w:p>
+    <w:p>
+      <w:pPr>
+        <w:pStyle w:val="Heading3"/>
+      </w:pPr>
+      <w:r>
+        <w:lastRenderedPageBreak/>
+        <w:t xml:space="preserve">Fit works by </w:t>
+      </w:r>
+      <w:r>
+        <w:t>taking the training vector (all attributes) as X and the target vector relative to X as y. The following code snippet shows the setup for the model including assigning both X and y and the call to sci-kit learn’s fit function..</w:t>
+      </w:r>
+    </w:p>
+    <w:p>
+      <w:r>
+        <w:rPr>
+          <w:noProof/>
+        </w:rPr>
+        <w:drawing>
+          <wp:inline distT="0" distB="0" distL="0" distR="0" wp14:anchorId="4FB90B17" wp14:editId="7C0A70D9">
+            <wp:extent cx="6638290" cy="3187065"/>
+            <wp:effectExtent l="0" t="0" r="0" b="0"/>
+            <wp:docPr id="1" name="Picture 1"/>
+            <wp:cNvGraphicFramePr>
+              <a:graphicFrameLocks xmlns:a="http://purl.oclc.org/ooxml/drawingml/main" noChangeAspect="1"/>
+            </wp:cNvGraphicFramePr>
+            <a:graphic xmlns:a="http://purl.oclc.org/ooxml/drawingml/main">
+              <a:graphicData uri="http://purl.oclc.org/ooxml/drawingml/picture">
+                <pic:pic xmlns:pic="http://purl.oclc.org/ooxml/drawingml/picture">
+                  <pic:nvPicPr>
+                    <pic:cNvPr id="1" name=""/>
+                    <pic:cNvPicPr/>
+                  </pic:nvPicPr>
+                  <pic:blipFill>
+                    <a:blip r:embed="rId9"/>
+                    <a:stretch>
+                      <a:fillRect/>
+                    </a:stretch>
+                  </pic:blipFill>
+                  <pic:spPr>
+                    <a:xfrm>
+                      <a:off x="0" y="0"/>
+                      <a:ext cx="6638290" cy="3187065"/>
+                    </a:xfrm>
+                    <a:prstGeom prst="rect">
+                      <a:avLst/>
+                    </a:prstGeom>
+                  </pic:spPr>
+                </pic:pic>
+              </a:graphicData>
+            </a:graphic>
+          </wp:inline>
+        </w:drawing>
+      </w:r>
+    </w:p>
+    <w:p>
+      <w:pPr>
+        <w:pStyle w:val="Heading3"/>
+      </w:pPr>
+      <w:r>
+        <w:t>Predict works by taking in the same parameters as X but for the test data (X_new) in the fit scenario and outputs an array of the predicted values.</w:t>
+      </w:r>
+    </w:p>
+    <w:p>
+      <w:r>
+        <w:rPr>
+          <w:noProof/>
+        </w:rPr>
+        <w:drawing>
+          <wp:inline distT="0" distB="0" distL="0" distR="0" wp14:anchorId="028D4673" wp14:editId="33EB0D61">
+            <wp:extent cx="6638290" cy="1482090"/>
+            <wp:effectExtent l="0" t="0" r="0" b="3810"/>
+            <wp:docPr id="2" name="Picture 2"/>
+            <wp:cNvGraphicFramePr>
+              <a:graphicFrameLocks xmlns:a="http://purl.oclc.org/ooxml/drawingml/main" noChangeAspect="1"/>
+            </wp:cNvGraphicFramePr>
+            <a:graphic xmlns:a="http://purl.oclc.org/ooxml/drawingml/main">
+              <a:graphicData uri="http://purl.oclc.org/ooxml/drawingml/picture">
+                <pic:pic xmlns:pic="http://purl.oclc.org/ooxml/drawingml/picture">
+                  <pic:nvPicPr>
+                    <pic:cNvPr id="1" name=""/>
+                    <pic:cNvPicPr/>
+                  </pic:nvPicPr>
+                  <pic:blipFill>
+                    <a:blip r:embed="rId10"/>
+                    <a:stretch>
+                      <a:fillRect/>
+                    </a:stretch>
+                  </pic:blipFill>
+                  <pic:spPr>
+                    <a:xfrm>
+                      <a:off x="0" y="0"/>
+                      <a:ext cx="6638290" cy="1482090"/>
+                    </a:xfrm>
+                    <a:prstGeom prst="rect">
+                      <a:avLst/>
+                    </a:prstGeom>
+                  </pic:spPr>
+                </pic:pic>
+              </a:graphicData>
+            </a:graphic>
+          </wp:inline>
+        </w:drawing>
+      </w:r>
+    </w:p>
+    <w:p>
+      <w:pPr>
+        <w:pStyle w:val="Heading3"/>
+      </w:pPr>
+      <w:r>
+        <w:t>Accuracy works by comparing the training data’s actual denied status for a case against the prediction</w:t>
+      </w:r>
+      <w:r>
+        <w:t xml:space="preserve"> functions denied status.</w:t>
+      </w:r>
+    </w:p>
+    <w:p>
+      <w:r>
+        <w:rPr>
+          <w:noProof/>
+        </w:rPr>
+        <w:drawing>
+          <wp:inline distT="0" distB="0" distL="0" distR="0" wp14:anchorId="3C552CD7" wp14:editId="17B3AE87">
+            <wp:extent cx="6638290" cy="1115695"/>
+            <wp:effectExtent l="0" t="0" r="0" b="8255"/>
+            <wp:docPr id="3" name="Picture 3"/>
+            <wp:cNvGraphicFramePr>
+              <a:graphicFrameLocks xmlns:a="http://purl.oclc.org/ooxml/drawingml/main" noChangeAspect="1"/>
+            </wp:cNvGraphicFramePr>
+            <a:graphic xmlns:a="http://purl.oclc.org/ooxml/drawingml/main">
+              <a:graphicData uri="http://purl.oclc.org/ooxml/drawingml/picture">
+                <pic:pic xmlns:pic="http://purl.oclc.org/ooxml/drawingml/picture">
+                  <pic:nvPicPr>
+                    <pic:cNvPr id="1" name=""/>
+                    <pic:cNvPicPr/>
+                  </pic:nvPicPr>
+                  <pic:blipFill>
+                    <a:blip r:embed="rId11"/>
+                    <a:stretch>
+                      <a:fillRect/>
+                    </a:stretch>
+                  </pic:blipFill>
+                  <pic:spPr>
+                    <a:xfrm>
+                      <a:off x="0" y="0"/>
+                      <a:ext cx="6638290" cy="1115695"/>
+                    </a:xfrm>
+                    <a:prstGeom prst="rect">
+                      <a:avLst/>
+                    </a:prstGeom>
+                  </pic:spPr>
+                </pic:pic>
+              </a:graphicData>
+            </a:graphic>
+          </wp:inline>
+        </w:drawing>
       </w:r>
     </w:p>
     <w:p>
@@ -889,7 +1019,6 @@
         <w:pStyle w:val="Heading2"/>
       </w:pPr>
       <w:r>
-        <w:lastRenderedPageBreak/>
         <w:t>Outcomes and Analysis</w:t>
       </w:r>
     </w:p>
@@ -930,6 +1059,7 @@
         <w:jc w:val="both"/>
       </w:pPr>
       <w:r>
+        <w:lastRenderedPageBreak/>
         <w:t xml:space="preserve">Another aspect of future work is adding the most current years of data to the dataset. The current data only has information up through 2016 – adding the data from years 2017 and 2018 </w:t>
       </w:r>
       <w:r>
@@ -2971,7 +3101,6 @@
         <w:tab w:val="start" w:pos="10.80pt"/>
       </w:tabs>
       <w:spacing w:before="8pt" w:after="4pt"/>
-      <w:ind w:firstLine="0pt"/>
       <w:outlineLvl w:val="0"/>
     </w:pPr>
     <w:rPr>
@@ -2992,10 +3121,6 @@
         <w:ilvl w:val="1"/>
         <w:numId w:val="4"/>
       </w:numPr>
-      <w:tabs>
-        <w:tab w:val="clear" w:pos="18pt"/>
-        <w:tab w:val="num" w:pos="14.40pt"/>
-      </w:tabs>
       <w:spacing w:before="6pt" w:after="3pt"/>
       <w:jc w:val="start"/>
       <w:outlineLvl w:val="1"/>
@@ -3018,7 +3143,6 @@
         <w:numId w:val="4"/>
       </w:numPr>
       <w:spacing w:line="12pt" w:lineRule="exact"/>
-      <w:ind w:firstLine="14.40pt"/>
       <w:jc w:val="both"/>
       <w:outlineLvl w:val="2"/>
     </w:pPr>
@@ -3040,11 +3164,9 @@
         <w:numId w:val="4"/>
       </w:numPr>
       <w:tabs>
-        <w:tab w:val="clear" w:pos="31.50pt"/>
         <w:tab w:val="start" w:pos="36pt"/>
       </w:tabs>
       <w:spacing w:before="2pt" w:after="2pt"/>
-      <w:ind w:firstLine="25.20pt"/>
       <w:jc w:val="both"/>
       <w:outlineLvl w:val="3"/>
     </w:pPr>
@@ -3658,7 +3780,7 @@
 </file>
 
 <file path=customXml/itemProps1.xml><?xml version="1.0" encoding="utf-8"?>
-<ds:datastoreItem xmlns:ds="http://purl.oclc.org/ooxml/officeDocument/customXml" ds:itemID="{2A7D168C-789A-4E69-BA6D-ED9D4DF784E8}">
+<ds:datastoreItem xmlns:ds="http://purl.oclc.org/ooxml/officeDocument/customXml" ds:itemID="{A2DFFD3F-BEE3-4BDE-AC56-90AE8676AE89}">
   <ds:schemaRefs>
     <ds:schemaRef ds:uri="http://schemas.openxmlformats.org/officeDocument/2006/bibliography"/>
   </ds:schemaRefs>

</xml_diff>

<commit_message>
Created notebook to include all data and multiple text classifiers
</commit_message>
<xml_diff>
--- a/Thesis - Paper.docx
+++ b/Thesis - Paper.docx
@@ -971,6 +971,9 @@
       <w:r>
         <w:t xml:space="preserve"> functions denied status.</w:t>
       </w:r>
+      <w:r>
+        <w:t xml:space="preserve"> F1 works by using both the precision(p) and recall(r) where p is the number of correct positive results divided by the number of all positive results returned by the classifier and r is the number of correct positive results divided by the number of all relevant samples (the samples that should have been identified as positive). </w:t>
+      </w:r>
     </w:p>
     <w:p>
       <w:r>
@@ -978,10 +981,10 @@
           <w:noProof/>
         </w:rPr>
         <w:drawing>
-          <wp:inline distT="0" distB="0" distL="0" distR="0" wp14:anchorId="3C552CD7" wp14:editId="17B3AE87">
-            <wp:extent cx="6638290" cy="1115695"/>
-            <wp:effectExtent l="0" t="0" r="0" b="8255"/>
-            <wp:docPr id="3" name="Picture 3"/>
+          <wp:inline distT="0" distB="0" distL="0" distR="0" wp14:anchorId="5D21E56D" wp14:editId="4BC6D7C7">
+            <wp:extent cx="6638290" cy="1796415"/>
+            <wp:effectExtent l="0" t="0" r="0" b="0"/>
+            <wp:docPr id="4" name="Picture 4"/>
             <wp:cNvGraphicFramePr>
               <a:graphicFrameLocks xmlns:a="http://purl.oclc.org/ooxml/drawingml/main" noChangeAspect="1"/>
             </wp:cNvGraphicFramePr>
@@ -1001,7 +1004,7 @@
                   <pic:spPr>
                     <a:xfrm>
                       <a:off x="0" y="0"/>
-                      <a:ext cx="6638290" cy="1115695"/>
+                      <a:ext cx="6638290" cy="1796415"/>
                     </a:xfrm>
                     <a:prstGeom prst="rect">
                       <a:avLst/>
@@ -1032,6 +1035,7 @@
         <w:pStyle w:val="Heading1"/>
       </w:pPr>
       <w:r>
+        <w:lastRenderedPageBreak/>
         <w:t>Use Cases and Limitations</w:t>
       </w:r>
     </w:p>
@@ -1059,7 +1063,6 @@
         <w:jc w:val="both"/>
       </w:pPr>
       <w:r>
-        <w:lastRenderedPageBreak/>
         <w:t xml:space="preserve">Another aspect of future work is adding the most current years of data to the dataset. The current data only has information up through 2016 – adding the data from years 2017 and 2018 </w:t>
       </w:r>
       <w:r>
@@ -3780,7 +3783,7 @@
 </file>
 
 <file path=customXml/itemProps1.xml><?xml version="1.0" encoding="utf-8"?>
-<ds:datastoreItem xmlns:ds="http://purl.oclc.org/ooxml/officeDocument/customXml" ds:itemID="{A2DFFD3F-BEE3-4BDE-AC56-90AE8676AE89}">
+<ds:datastoreItem xmlns:ds="http://purl.oclc.org/ooxml/officeDocument/customXml" ds:itemID="{2E763DB3-3B70-44EA-B1C1-FF370365813D}">
   <ds:schemaRefs>
     <ds:schemaRef ds:uri="http://schemas.openxmlformats.org/officeDocument/2006/bibliography"/>
   </ds:schemaRefs>

</xml_diff>